<commit_message>
added startup script and prayer on the end of flyer
</commit_message>
<xml_diff>
--- a/api/exsultate/template.docx
+++ b/api/exsultate/template.docx
@@ -3,13 +3,16 @@
 <w:document xmlns:wpc="http://schemas.microsoft.com/office/word/2010/wordprocessingCanvas" xmlns:cx="http://schemas.microsoft.com/office/drawing/2014/chartex" xmlns:cx1="http://schemas.microsoft.com/office/drawing/2015/9/8/chartex" xmlns:mc="http://schemas.openxmlformats.org/markup-compatibility/2006" xmlns:o="urn:schemas-microsoft-com:office:office" xmlns:r="http://schemas.openxmlformats.org/officeDocument/2006/relationships" xmlns:m="http://schemas.openxmlformats.org/officeDocument/2006/math" xmlns:v="urn:schemas-microsoft-com:vml" xmlns:wp14="http://schemas.microsoft.com/office/word/2010/wordprocessingDrawing" xmlns:wp="http://schemas.openxmlformats.org/drawingml/2006/wordprocessingDrawing" xmlns:w10="urn:schemas-microsoft-com:office:word" xmlns:w="http://schemas.openxmlformats.org/wordprocessingml/2006/main" xmlns:w14="http://schemas.microsoft.com/office/word/2010/wordml" xmlns:w15="http://schemas.microsoft.com/office/word/2012/wordml" xmlns:w16se="http://schemas.microsoft.com/office/word/2015/wordml/symex" xmlns:wpg="http://schemas.microsoft.com/office/word/2010/wordprocessingGroup" xmlns:wpi="http://schemas.microsoft.com/office/word/2010/wordprocessingInk" xmlns:wne="http://schemas.microsoft.com/office/word/2006/wordml" xmlns:wps="http://schemas.microsoft.com/office/word/2010/wordprocessingShape" mc:Ignorable="w14 w15 w16se wp14">
   <w:body>
     <w:p>
+      <w:pPr>
+        <w:pStyle w:val="flyer-base"/>
+      </w:pPr>
       <w:bookmarkStart w:id="0" w:name="_GoBack"/>
       <w:bookmarkEnd w:id="0"/>
     </w:p>
     <w:sectPr>
       <w:pgSz w:w="16838" w:h="11906" w:orient="landscape" w:code="9"/>
       <w:pgMar w:top="357" w:right="357" w:bottom="357" w:left="357" w:header="720" w:footer="720" w:gutter="0"/>
-      <w:cols w:space="720"/>
+      <w:cols w:num="4" w:space="706"/>
       <w:docGrid w:linePitch="360"/>
     </w:sectPr>
   </w:body>
@@ -716,6 +719,66 @@
       <w:sz w:val="20"/>
     </w:rPr>
   </w:style>
+  <w:style w:type="paragraph" w:customStyle="1" w:styleId="Czgwna">
+    <w:name w:val="Część główna"/>
+    <w:rsid w:val="00143BAC"/>
+    <w:pPr>
+      <w:pBdr>
+        <w:top w:val="nil"/>
+        <w:left w:val="nil"/>
+        <w:bottom w:val="nil"/>
+        <w:right w:val="nil"/>
+        <w:between w:val="nil"/>
+        <w:bar w:val="nil"/>
+      </w:pBdr>
+      <w:spacing w:after="0" w:line="240" w:lineRule="auto"/>
+    </w:pPr>
+    <w:rPr>
+      <w:rFonts w:ascii="Georgia" w:eastAsia="Arial Unicode MS" w:hAnsi="Georgia" w:cs="Arial Unicode MS"/>
+      <w:color w:val="000000"/>
+      <w:sz w:val="18"/>
+      <w:szCs w:val="18"/>
+      <w:bdr w:val="nil"/>
+      <w:lang w:val="pl-PL" w:eastAsia="pl-PL"/>
+      <w14:textOutline w14:w="0" w14:cap="flat" w14:cmpd="sng" w14:algn="ctr">
+        <w14:noFill/>
+        <w14:prstDash w14:val="solid"/>
+        <w14:bevel/>
+      </w14:textOutline>
+    </w:rPr>
+  </w:style>
+  <w:style w:type="paragraph" w:customStyle="1" w:styleId="prayer">
+    <w:name w:val="prayer"/>
+    <w:basedOn w:val="flyer-base"/>
+    <w:next w:val="verse"/>
+    <w:link w:val="prayerZnak"/>
+    <w:qFormat/>
+    <w:rsid w:val="00E604D6"/>
+    <w:pPr>
+      <w:pBdr>
+        <w:top w:val="single" w:sz="4" w:space="1" w:color="auto"/>
+        <w:left w:val="single" w:sz="4" w:space="4" w:color="auto"/>
+        <w:bottom w:val="single" w:sz="4" w:space="1" w:color="auto"/>
+        <w:right w:val="single" w:sz="4" w:space="4" w:color="auto"/>
+      </w:pBdr>
+      <w:spacing w:before="60"/>
+      <w:ind w:left="288" w:right="144"/>
+      <w:jc w:val="center"/>
+    </w:pPr>
+    <w:rPr>
+      <w:sz w:val="18"/>
+    </w:rPr>
+  </w:style>
+  <w:style w:type="character" w:customStyle="1" w:styleId="prayerZnak">
+    <w:name w:val="prayer Znak"/>
+    <w:basedOn w:val="flyer-baseZnak"/>
+    <w:link w:val="prayer"/>
+    <w:rsid w:val="00E604D6"/>
+    <w:rPr>
+      <w:rFonts w:ascii="Source Sans Pro" w:hAnsi="Source Sans Pro"/>
+      <w:sz w:val="18"/>
+    </w:rPr>
+  </w:style>
 </w:styles>
 </file>
 

</xml_diff>